<commit_message>
update on 2023-07-24 23:16:40.179346
</commit_message>
<xml_diff>
--- a/Linux系统.docx
+++ b/Linux系统.docx
@@ -616,12 +616,6 @@
             <w:insideH w:val="single" w:color="auto" w:sz="4" w:space="0"/>
             <w:insideV w:val="single" w:color="auto" w:sz="4" w:space="0"/>
           </w:tblBorders>
-          <w:tblCellMar>
-            <w:top w:w="0" w:type="dxa"/>
-            <w:left w:w="108" w:type="dxa"/>
-            <w:bottom w:w="0" w:type="dxa"/>
-            <w:right w:w="108" w:type="dxa"/>
-          </w:tblCellMar>
         </w:tblPrEx>
         <w:tc>
           <w:tcPr>
@@ -4411,6 +4405,7 @@
           <w:tcPr>
             <w:tcW w:w="0" w:type="auto"/>
             <w:vMerge w:val="continue"/>
+            <w:tcBorders/>
             <w:vAlign w:val="center"/>
           </w:tcPr>
           <w:p>
@@ -4557,6 +4552,7 @@
           <w:tcPr>
             <w:tcW w:w="0" w:type="auto"/>
             <w:vMerge w:val="continue"/>
+            <w:tcBorders/>
             <w:vAlign w:val="center"/>
           </w:tcPr>
           <w:p>
@@ -4733,6 +4729,7 @@
           <w:tcPr>
             <w:tcW w:w="0" w:type="auto"/>
             <w:vMerge w:val="continue"/>
+            <w:tcBorders/>
             <w:vAlign w:val="center"/>
           </w:tcPr>
           <w:p>
@@ -4886,6 +4883,7 @@
           <w:tcPr>
             <w:tcW w:w="0" w:type="auto"/>
             <w:vMerge w:val="continue"/>
+            <w:tcBorders/>
             <w:vAlign w:val="center"/>
           </w:tcPr>
           <w:p>
@@ -5065,6 +5063,7 @@
           <w:tcPr>
             <w:tcW w:w="0" w:type="auto"/>
             <w:vMerge w:val="continue"/>
+            <w:tcBorders/>
             <w:vAlign w:val="center"/>
           </w:tcPr>
           <w:p>
@@ -5206,6 +5205,7 @@
           <w:tcPr>
             <w:tcW w:w="0" w:type="auto"/>
             <w:vMerge w:val="continue"/>
+            <w:tcBorders/>
             <w:vAlign w:val="center"/>
           </w:tcPr>
           <w:p>
@@ -5366,6 +5366,7 @@
           <w:tcPr>
             <w:tcW w:w="0" w:type="auto"/>
             <w:vMerge w:val="continue"/>
+            <w:tcBorders/>
             <w:vAlign w:val="center"/>
           </w:tcPr>
           <w:p>
@@ -5514,6 +5515,7 @@
           <w:tcPr>
             <w:tcW w:w="0" w:type="auto"/>
             <w:vMerge w:val="continue"/>
+            <w:tcBorders/>
             <w:vAlign w:val="center"/>
           </w:tcPr>
           <w:p>
@@ -5679,6 +5681,7 @@
           <w:tcPr>
             <w:tcW w:w="0" w:type="auto"/>
             <w:vMerge w:val="continue"/>
+            <w:tcBorders/>
             <w:vAlign w:val="center"/>
           </w:tcPr>
           <w:p>
@@ -5801,6 +5804,148 @@
               </w:rPr>
               <w:t>文件</w:t>
             </w:r>
+          </w:p>
+        </w:tc>
+      </w:tr>
+      <w:tr>
+        <w:tblPrEx>
+          <w:tblBorders>
+            <w:top w:val="single" w:color="auto" w:sz="4" w:space="0"/>
+            <w:left w:val="single" w:color="auto" w:sz="4" w:space="0"/>
+            <w:bottom w:val="single" w:color="auto" w:sz="4" w:space="0"/>
+            <w:right w:val="single" w:color="auto" w:sz="4" w:space="0"/>
+            <w:insideH w:val="single" w:color="auto" w:sz="4" w:space="0"/>
+            <w:insideV w:val="single" w:color="auto" w:sz="4" w:space="0"/>
+          </w:tblBorders>
+          <w:tblCellMar>
+            <w:top w:w="0" w:type="dxa"/>
+            <w:left w:w="108" w:type="dxa"/>
+            <w:bottom w:w="0" w:type="dxa"/>
+            <w:right w:w="108" w:type="dxa"/>
+          </w:tblCellMar>
+        </w:tblPrEx>
+        <w:tc>
+          <w:tcPr>
+            <w:tcW w:w="0" w:type="auto"/>
+            <w:vMerge w:val="continue"/>
+            <w:tcBorders/>
+            <w:vAlign w:val="center"/>
+          </w:tcPr>
+          <w:p>
+            <w:pPr>
+              <w:bidi w:val="0"/>
+              <w:spacing w:line="240" w:lineRule="auto"/>
+              <w:jc w:val="left"/>
+              <w:rPr>
+                <w:rFonts w:hint="eastAsia" w:ascii="华文中宋" w:hAnsi="华文中宋" w:eastAsia="华文中宋" w:cs="华文中宋"/>
+                <w:b/>
+                <w:bCs/>
+                <w:color w:val="ED7D31" w:themeColor="accent2"/>
+                <w:spacing w:val="0"/>
+                <w:sz w:val="21"/>
+                <w:szCs w:val="24"/>
+                <w:vertAlign w:val="baseline"/>
+                <w:lang w:val="en-US" w:eastAsia="zh-CN"/>
+                <w14:textFill>
+                  <w14:solidFill>
+                    <w14:schemeClr w14:val="accent2"/>
+                  </w14:solidFill>
+                </w14:textFill>
+              </w:rPr>
+            </w:pPr>
+          </w:p>
+        </w:tc>
+        <w:tc>
+          <w:tcPr>
+            <w:tcW w:w="0" w:type="auto"/>
+            <w:vAlign w:val="center"/>
+          </w:tcPr>
+          <w:p>
+            <w:pPr>
+              <w:bidi w:val="0"/>
+              <w:spacing w:line="240" w:lineRule="auto"/>
+              <w:jc w:val="left"/>
+              <w:rPr>
+                <w:rFonts w:hint="default" w:ascii="华文中宋" w:hAnsi="华文中宋" w:eastAsia="华文中宋" w:cs="华文中宋"/>
+                <w:b/>
+                <w:bCs/>
+                <w:color w:val="FF0000"/>
+                <w:spacing w:val="0"/>
+                <w:sz w:val="21"/>
+                <w:szCs w:val="24"/>
+                <w:vertAlign w:val="baseline"/>
+                <w:lang w:val="en-US" w:eastAsia="zh-CN"/>
+              </w:rPr>
+            </w:pPr>
+            <w:r>
+              <w:rPr>
+                <w:rFonts w:hint="eastAsia" w:ascii="华文中宋" w:hAnsi="华文中宋" w:eastAsia="华文中宋" w:cs="华文中宋"/>
+                <w:b/>
+                <w:bCs/>
+                <w:color w:val="FF0000"/>
+                <w:spacing w:val="0"/>
+                <w:sz w:val="21"/>
+                <w:szCs w:val="24"/>
+                <w:vertAlign w:val="baseline"/>
+                <w:lang w:val="en-US" w:eastAsia="zh-CN"/>
+              </w:rPr>
+              <w:t>wget &lt;url&gt;</w:t>
+            </w:r>
+          </w:p>
+        </w:tc>
+        <w:tc>
+          <w:tcPr>
+            <w:tcW w:w="0" w:type="auto"/>
+            <w:gridSpan w:val="2"/>
+            <w:vAlign w:val="center"/>
+          </w:tcPr>
+          <w:p>
+            <w:pPr>
+              <w:spacing w:line="240" w:lineRule="auto"/>
+              <w:outlineLvl w:val="9"/>
+              <w:rPr>
+                <w:rFonts w:hint="default" w:ascii="华文中宋" w:hAnsi="华文中宋" w:eastAsia="华文中宋" w:cs="华文中宋"/>
+                <w:b/>
+                <w:bCs/>
+                <w:color w:val="EA82F1"/>
+                <w:sz w:val="21"/>
+                <w:szCs w:val="24"/>
+                <w:lang w:val="en-US" w:eastAsia="zh-CN"/>
+              </w:rPr>
+            </w:pPr>
+            <w:r>
+              <w:rPr>
+                <w:rFonts w:hint="eastAsia" w:ascii="华文中宋" w:hAnsi="华文中宋" w:eastAsia="华文中宋" w:cs="华文中宋"/>
+                <w:b/>
+                <w:bCs/>
+                <w:color w:val="EA82F1"/>
+                <w:sz w:val="21"/>
+                <w:szCs w:val="24"/>
+                <w:lang w:val="en-US" w:eastAsia="zh-CN"/>
+              </w:rPr>
+              <w:t>下载</w:t>
+            </w:r>
+            <w:bookmarkStart w:id="1" w:name="_GoBack"/>
+            <w:r>
+              <w:rPr>
+                <w:rFonts w:hint="eastAsia" w:ascii="华文中宋" w:hAnsi="华文中宋" w:eastAsia="华文中宋" w:cs="华文中宋"/>
+                <w:b/>
+                <w:bCs/>
+                <w:color w:val="ED7D31" w:themeColor="accent2"/>
+                <w:spacing w:val="0"/>
+                <w:sz w:val="21"/>
+                <w:szCs w:val="24"/>
+                <w:vertAlign w:val="baseline"/>
+                <w:lang w:val="en-US" w:eastAsia="zh-CN"/>
+                <w14:textFill>
+                  <w14:solidFill>
+                    <w14:schemeClr w14:val="accent2"/>
+                  </w14:solidFill>
+                </w14:textFill>
+              </w:rPr>
+              <w:t>文件</w:t>
+            </w:r>
+            <w:bookmarkEnd w:id="1"/>
           </w:p>
         </w:tc>
       </w:tr>
@@ -11513,7 +11658,6 @@
           </w14:textFill>
         </w:rPr>
       </w:pPr>
-      <w:bookmarkStart w:id="1" w:name="_GoBack"/>
       <w:r>
         <w:rPr>
           <w:rFonts w:hint="eastAsia" w:ascii="华文中宋" w:hAnsi="华文中宋" w:eastAsia="华文中宋" w:cs="华文中宋"/>
@@ -17946,12 +18090,6 @@
             <w:insideH w:val="single" w:color="auto" w:sz="4" w:space="0"/>
             <w:insideV w:val="single" w:color="auto" w:sz="4" w:space="0"/>
           </w:tblBorders>
-          <w:tblCellMar>
-            <w:top w:w="0" w:type="dxa"/>
-            <w:left w:w="108" w:type="dxa"/>
-            <w:bottom w:w="0" w:type="dxa"/>
-            <w:right w:w="108" w:type="dxa"/>
-          </w:tblCellMar>
         </w:tblPrEx>
         <w:tc>
           <w:tcPr>
@@ -19270,12 +19408,6 @@
             <w:insideH w:val="single" w:color="auto" w:sz="4" w:space="0"/>
             <w:insideV w:val="single" w:color="auto" w:sz="4" w:space="0"/>
           </w:tblBorders>
-          <w:tblCellMar>
-            <w:top w:w="0" w:type="dxa"/>
-            <w:left w:w="108" w:type="dxa"/>
-            <w:bottom w:w="0" w:type="dxa"/>
-            <w:right w:w="108" w:type="dxa"/>
-          </w:tblCellMar>
         </w:tblPrEx>
         <w:tc>
           <w:tcPr>
@@ -20908,12 +21040,6 @@
             <w:insideH w:val="single" w:color="auto" w:sz="4" w:space="0"/>
             <w:insideV w:val="single" w:color="auto" w:sz="4" w:space="0"/>
           </w:tblBorders>
-          <w:tblCellMar>
-            <w:top w:w="0" w:type="dxa"/>
-            <w:left w:w="108" w:type="dxa"/>
-            <w:bottom w:w="0" w:type="dxa"/>
-            <w:right w:w="108" w:type="dxa"/>
-          </w:tblCellMar>
         </w:tblPrEx>
         <w:tc>
           <w:tcPr>

</xml_diff>

<commit_message>
update on 2023-08-02 00:58:09.263909
</commit_message>
<xml_diff>
--- a/Linux系统.docx
+++ b/Linux系统.docx
@@ -232,12 +232,6 @@
             <w:insideH w:val="single" w:color="auto" w:sz="4" w:space="0"/>
             <w:insideV w:val="single" w:color="auto" w:sz="4" w:space="0"/>
           </w:tblBorders>
-          <w:tblCellMar>
-            <w:top w:w="0" w:type="dxa"/>
-            <w:left w:w="108" w:type="dxa"/>
-            <w:bottom w:w="0" w:type="dxa"/>
-            <w:right w:w="108" w:type="dxa"/>
-          </w:tblCellMar>
         </w:tblPrEx>
         <w:tc>
           <w:tcPr>
@@ -616,6 +610,12 @@
             <w:insideH w:val="single" w:color="auto" w:sz="4" w:space="0"/>
             <w:insideV w:val="single" w:color="auto" w:sz="4" w:space="0"/>
           </w:tblBorders>
+          <w:tblCellMar>
+            <w:top w:w="0" w:type="dxa"/>
+            <w:left w:w="108" w:type="dxa"/>
+            <w:bottom w:w="0" w:type="dxa"/>
+            <w:right w:w="108" w:type="dxa"/>
+          </w:tblCellMar>
         </w:tblPrEx>
         <w:tc>
           <w:tcPr>
@@ -4405,7 +4405,6 @@
           <w:tcPr>
             <w:tcW w:w="0" w:type="auto"/>
             <w:vMerge w:val="continue"/>
-            <w:tcBorders/>
             <w:vAlign w:val="center"/>
           </w:tcPr>
           <w:p>
@@ -4552,7 +4551,6 @@
           <w:tcPr>
             <w:tcW w:w="0" w:type="auto"/>
             <w:vMerge w:val="continue"/>
-            <w:tcBorders/>
             <w:vAlign w:val="center"/>
           </w:tcPr>
           <w:p>
@@ -4729,7 +4727,6 @@
           <w:tcPr>
             <w:tcW w:w="0" w:type="auto"/>
             <w:vMerge w:val="continue"/>
-            <w:tcBorders/>
             <w:vAlign w:val="center"/>
           </w:tcPr>
           <w:p>
@@ -4883,7 +4880,6 @@
           <w:tcPr>
             <w:tcW w:w="0" w:type="auto"/>
             <w:vMerge w:val="continue"/>
-            <w:tcBorders/>
             <w:vAlign w:val="center"/>
           </w:tcPr>
           <w:p>
@@ -5063,7 +5059,6 @@
           <w:tcPr>
             <w:tcW w:w="0" w:type="auto"/>
             <w:vMerge w:val="continue"/>
-            <w:tcBorders/>
             <w:vAlign w:val="center"/>
           </w:tcPr>
           <w:p>
@@ -5205,7 +5200,6 @@
           <w:tcPr>
             <w:tcW w:w="0" w:type="auto"/>
             <w:vMerge w:val="continue"/>
-            <w:tcBorders/>
             <w:vAlign w:val="center"/>
           </w:tcPr>
           <w:p>
@@ -5366,7 +5360,6 @@
           <w:tcPr>
             <w:tcW w:w="0" w:type="auto"/>
             <w:vMerge w:val="continue"/>
-            <w:tcBorders/>
             <w:vAlign w:val="center"/>
           </w:tcPr>
           <w:p>
@@ -5515,7 +5508,6 @@
           <w:tcPr>
             <w:tcW w:w="0" w:type="auto"/>
             <w:vMerge w:val="continue"/>
-            <w:tcBorders/>
             <w:vAlign w:val="center"/>
           </w:tcPr>
           <w:p>
@@ -5681,7 +5673,6 @@
           <w:tcPr>
             <w:tcW w:w="0" w:type="auto"/>
             <w:vMerge w:val="continue"/>
-            <w:tcBorders/>
             <w:vAlign w:val="center"/>
           </w:tcPr>
           <w:p>
@@ -5828,7 +5819,6 @@
           <w:tcPr>
             <w:tcW w:w="0" w:type="auto"/>
             <w:vMerge w:val="continue"/>
-            <w:tcBorders/>
             <w:vAlign w:val="center"/>
           </w:tcPr>
           <w:p>
@@ -5925,7 +5915,6 @@
               </w:rPr>
               <w:t>下载</w:t>
             </w:r>
-            <w:bookmarkStart w:id="1" w:name="_GoBack"/>
             <w:r>
               <w:rPr>
                 <w:rFonts w:hint="eastAsia" w:ascii="华文中宋" w:hAnsi="华文中宋" w:eastAsia="华文中宋" w:cs="华文中宋"/>
@@ -5945,7 +5934,6 @@
               </w:rPr>
               <w:t>文件</w:t>
             </w:r>
-            <w:bookmarkEnd w:id="1"/>
           </w:p>
         </w:tc>
       </w:tr>
@@ -9190,12 +9178,6 @@
             <w:insideH w:val="single" w:color="auto" w:sz="4" w:space="0"/>
             <w:insideV w:val="single" w:color="auto" w:sz="4" w:space="0"/>
           </w:tblBorders>
-          <w:tblCellMar>
-            <w:top w:w="0" w:type="dxa"/>
-            <w:left w:w="108" w:type="dxa"/>
-            <w:bottom w:w="0" w:type="dxa"/>
-            <w:right w:w="108" w:type="dxa"/>
-          </w:tblCellMar>
         </w:tblPrEx>
         <w:tc>
           <w:tcPr>
@@ -17616,12 +17598,6 @@
             <w:insideH w:val="single" w:color="auto" w:sz="4" w:space="0"/>
             <w:insideV w:val="single" w:color="auto" w:sz="4" w:space="0"/>
           </w:tblBorders>
-          <w:tblCellMar>
-            <w:top w:w="0" w:type="dxa"/>
-            <w:left w:w="108" w:type="dxa"/>
-            <w:bottom w:w="0" w:type="dxa"/>
-            <w:right w:w="108" w:type="dxa"/>
-          </w:tblCellMar>
         </w:tblPrEx>
         <w:tc>
           <w:tcPr>
@@ -17992,7 +17968,7 @@
               <w:spacing w:line="240" w:lineRule="auto"/>
               <w:jc w:val="both"/>
               <w:rPr>
-                <w:rFonts w:hint="default" w:ascii="华文中宋" w:hAnsi="华文中宋" w:eastAsia="华文中宋" w:cs="华文中宋"/>
+                <w:rFonts w:hint="eastAsia" w:ascii="华文中宋" w:hAnsi="华文中宋" w:eastAsia="华文中宋" w:cs="华文中宋"/>
                 <w:b/>
                 <w:bCs/>
                 <w:color w:val="ED7D31" w:themeColor="accent2"/>
@@ -18026,6 +18002,48 @@
                 </w14:textFill>
               </w:rPr>
               <w:t>WORKDIR &lt;c_path&gt;    # 切换工作目录</w:t>
+            </w:r>
+          </w:p>
+          <w:p>
+            <w:pPr>
+              <w:bidi w:val="0"/>
+              <w:spacing w:line="240" w:lineRule="auto"/>
+              <w:jc w:val="both"/>
+              <w:rPr>
+                <w:rFonts w:hint="default" w:ascii="华文中宋" w:hAnsi="华文中宋" w:eastAsia="华文中宋" w:cs="华文中宋"/>
+                <w:b/>
+                <w:bCs/>
+                <w:color w:val="ED7D31" w:themeColor="accent2"/>
+                <w:spacing w:val="0"/>
+                <w:sz w:val="21"/>
+                <w:szCs w:val="24"/>
+                <w:vertAlign w:val="baseline"/>
+                <w:lang w:val="en-US" w:eastAsia="zh-CN"/>
+                <w14:textFill>
+                  <w14:solidFill>
+                    <w14:schemeClr w14:val="accent2"/>
+                  </w14:solidFill>
+                </w14:textFill>
+              </w:rPr>
+            </w:pPr>
+            <w:r>
+              <w:rPr>
+                <w:rFonts w:hint="eastAsia" w:ascii="华文中宋" w:hAnsi="华文中宋" w:eastAsia="华文中宋" w:cs="华文中宋"/>
+                <w:b/>
+                <w:bCs/>
+                <w:color w:val="ED7D31" w:themeColor="accent2"/>
+                <w:spacing w:val="0"/>
+                <w:sz w:val="21"/>
+                <w:szCs w:val="24"/>
+                <w:vertAlign w:val="baseline"/>
+                <w:lang w:val="en-US" w:eastAsia="zh-CN"/>
+                <w14:textFill>
+                  <w14:solidFill>
+                    <w14:schemeClr w14:val="accent2"/>
+                  </w14:solidFill>
+                </w14:textFill>
+              </w:rPr>
+              <w:t>ADD &lt;url/.tar&gt; &lt;c_path&gt;   # 解压压缩包到路径</w:t>
             </w:r>
           </w:p>
         </w:tc>
@@ -18090,6 +18108,12 @@
             <w:insideH w:val="single" w:color="auto" w:sz="4" w:space="0"/>
             <w:insideV w:val="single" w:color="auto" w:sz="4" w:space="0"/>
           </w:tblBorders>
+          <w:tblCellMar>
+            <w:top w:w="0" w:type="dxa"/>
+            <w:left w:w="108" w:type="dxa"/>
+            <w:bottom w:w="0" w:type="dxa"/>
+            <w:right w:w="108" w:type="dxa"/>
+          </w:tblCellMar>
         </w:tblPrEx>
         <w:tc>
           <w:tcPr>
@@ -19408,6 +19432,12 @@
             <w:insideH w:val="single" w:color="auto" w:sz="4" w:space="0"/>
             <w:insideV w:val="single" w:color="auto" w:sz="4" w:space="0"/>
           </w:tblBorders>
+          <w:tblCellMar>
+            <w:top w:w="0" w:type="dxa"/>
+            <w:left w:w="108" w:type="dxa"/>
+            <w:bottom w:w="0" w:type="dxa"/>
+            <w:right w:w="108" w:type="dxa"/>
+          </w:tblCellMar>
         </w:tblPrEx>
         <w:tc>
           <w:tcPr>
@@ -21040,6 +21070,12 @@
             <w:insideH w:val="single" w:color="auto" w:sz="4" w:space="0"/>
             <w:insideV w:val="single" w:color="auto" w:sz="4" w:space="0"/>
           </w:tblBorders>
+          <w:tblCellMar>
+            <w:top w:w="0" w:type="dxa"/>
+            <w:left w:w="108" w:type="dxa"/>
+            <w:bottom w:w="0" w:type="dxa"/>
+            <w:right w:w="108" w:type="dxa"/>
+          </w:tblCellMar>
         </w:tblPrEx>
         <w:tc>
           <w:tcPr>
@@ -21351,6 +21387,7 @@
           </w14:textFill>
         </w:rPr>
       </w:pPr>
+      <w:bookmarkStart w:id="1" w:name="_GoBack"/>
       <w:r>
         <w:drawing>
           <wp:inline distT="0" distB="0" distL="114300" distR="114300">
@@ -21394,6 +21431,7 @@
           </wp:inline>
         </w:drawing>
       </w:r>
+      <w:bookmarkEnd w:id="1"/>
     </w:p>
     <w:sectPr>
       <w:pgSz w:w="11906" w:h="16838"/>

</xml_diff>

<commit_message>
update on 2023-08-30 09:13:54.070588
</commit_message>
<xml_diff>
--- a/Linux系统.docx
+++ b/Linux系统.docx
@@ -24,6 +24,49 @@
           </w14:textFill>
         </w:rPr>
       </w:pPr>
+    </w:p>
+    <w:p>
+      <w:pPr>
+        <w:bidi w:val="0"/>
+        <w:spacing w:line="240" w:lineRule="auto"/>
+        <w:jc w:val="left"/>
+        <w:outlineLvl w:val="0"/>
+        <w:rPr>
+          <w:rFonts w:hint="eastAsia" w:ascii="华文中宋" w:hAnsi="华文中宋" w:eastAsia="华文中宋" w:cs="华文中宋"/>
+          <w:b/>
+          <w:bCs/>
+          <w:color w:val="ED7D31" w:themeColor="accent2"/>
+          <w:spacing w:val="0"/>
+          <w:sz w:val="21"/>
+          <w:szCs w:val="24"/>
+          <w:vertAlign w:val="baseline"/>
+          <w:lang w:val="en-US" w:eastAsia="zh-CN"/>
+          <w14:textFill>
+            <w14:solidFill>
+              <w14:schemeClr w14:val="accent2"/>
+            </w14:solidFill>
+          </w14:textFill>
+        </w:rPr>
+      </w:pPr>
+      <w:r>
+        <w:rPr>
+          <w:rFonts w:hint="eastAsia" w:ascii="华文中宋" w:hAnsi="华文中宋" w:eastAsia="华文中宋" w:cs="华文中宋"/>
+          <w:b/>
+          <w:bCs/>
+          <w:color w:val="70AD47" w:themeColor="accent6"/>
+          <w:spacing w:val="0"/>
+          <w:sz w:val="21"/>
+          <w:szCs w:val="24"/>
+          <w:vertAlign w:val="baseline"/>
+          <w:lang w:val="en-US" w:eastAsia="zh-CN"/>
+          <w14:textFill>
+            <w14:solidFill>
+              <w14:schemeClr w14:val="accent6"/>
+            </w14:solidFill>
+          </w14:textFill>
+        </w:rPr>
+        <w:t>Linux系统：</w:t>
+      </w:r>
     </w:p>
     <w:p>
       <w:pPr>
@@ -232,12 +275,6 @@
             <w:insideH w:val="single" w:color="auto" w:sz="4" w:space="0"/>
             <w:insideV w:val="single" w:color="auto" w:sz="4" w:space="0"/>
           </w:tblBorders>
-          <w:tblCellMar>
-            <w:top w:w="0" w:type="dxa"/>
-            <w:left w:w="108" w:type="dxa"/>
-            <w:bottom w:w="0" w:type="dxa"/>
-            <w:right w:w="108" w:type="dxa"/>
-          </w:tblCellMar>
         </w:tblPrEx>
         <w:tc>
           <w:tcPr>
@@ -616,6 +653,12 @@
             <w:insideH w:val="single" w:color="auto" w:sz="4" w:space="0"/>
             <w:insideV w:val="single" w:color="auto" w:sz="4" w:space="0"/>
           </w:tblBorders>
+          <w:tblCellMar>
+            <w:top w:w="0" w:type="dxa"/>
+            <w:left w:w="108" w:type="dxa"/>
+            <w:bottom w:w="0" w:type="dxa"/>
+            <w:right w:w="108" w:type="dxa"/>
+          </w:tblCellMar>
         </w:tblPrEx>
         <w:tc>
           <w:tcPr>
@@ -2751,7 +2794,7 @@
                 <w:vertAlign w:val="baseline"/>
                 <w:lang w:val="en-US" w:eastAsia="zh-CN"/>
               </w:rPr>
-              <w:t>yum install &lt;pack&gt;</w:t>
+              <w:t>apt-get install &lt;pack&gt;</w:t>
             </w:r>
           </w:p>
         </w:tc>
@@ -6317,7 +6360,7 @@
                 <w:vertAlign w:val="baseline"/>
                 <w:lang w:val="en-US" w:eastAsia="zh-CN"/>
               </w:rPr>
-              <w:t>top</w:t>
+              <w:t>top / lsof</w:t>
             </w:r>
           </w:p>
         </w:tc>
@@ -6371,6 +6414,126 @@
                 </w14:textFill>
               </w:rPr>
               <w:t>信息</w:t>
+            </w:r>
+          </w:p>
+        </w:tc>
+      </w:tr>
+      <w:tr>
+        <w:tblPrEx>
+          <w:tblBorders>
+            <w:top w:val="single" w:color="auto" w:sz="4" w:space="0"/>
+            <w:left w:val="single" w:color="auto" w:sz="4" w:space="0"/>
+            <w:bottom w:val="single" w:color="auto" w:sz="4" w:space="0"/>
+            <w:right w:val="single" w:color="auto" w:sz="4" w:space="0"/>
+            <w:insideH w:val="single" w:color="auto" w:sz="4" w:space="0"/>
+            <w:insideV w:val="single" w:color="auto" w:sz="4" w:space="0"/>
+          </w:tblBorders>
+          <w:tblCellMar>
+            <w:top w:w="0" w:type="dxa"/>
+            <w:left w:w="108" w:type="dxa"/>
+            <w:bottom w:w="0" w:type="dxa"/>
+            <w:right w:w="108" w:type="dxa"/>
+          </w:tblCellMar>
+        </w:tblPrEx>
+        <w:tc>
+          <w:tcPr>
+            <w:tcW w:w="0" w:type="auto"/>
+            <w:vMerge w:val="continue"/>
+            <w:vAlign w:val="center"/>
+          </w:tcPr>
+          <w:p>
+            <w:pPr>
+              <w:bidi w:val="0"/>
+              <w:spacing w:line="240" w:lineRule="auto"/>
+              <w:jc w:val="left"/>
+              <w:rPr>
+                <w:rFonts w:hint="eastAsia" w:ascii="华文中宋" w:hAnsi="华文中宋" w:eastAsia="华文中宋" w:cs="华文中宋"/>
+                <w:b/>
+                <w:bCs/>
+                <w:color w:val="ED7D31" w:themeColor="accent2"/>
+                <w:spacing w:val="0"/>
+                <w:sz w:val="21"/>
+                <w:szCs w:val="24"/>
+                <w:vertAlign w:val="baseline"/>
+                <w:lang w:val="en-US" w:eastAsia="zh-CN"/>
+                <w14:textFill>
+                  <w14:solidFill>
+                    <w14:schemeClr w14:val="accent2"/>
+                  </w14:solidFill>
+                </w14:textFill>
+              </w:rPr>
+            </w:pPr>
+          </w:p>
+        </w:tc>
+        <w:tc>
+          <w:tcPr>
+            <w:tcW w:w="0" w:type="auto"/>
+            <w:vAlign w:val="center"/>
+          </w:tcPr>
+          <w:p>
+            <w:pPr>
+              <w:bidi w:val="0"/>
+              <w:spacing w:line="240" w:lineRule="auto"/>
+              <w:jc w:val="left"/>
+              <w:rPr>
+                <w:rFonts w:hint="default" w:ascii="华文中宋" w:hAnsi="华文中宋" w:eastAsia="华文中宋" w:cs="华文中宋"/>
+                <w:b/>
+                <w:bCs/>
+                <w:color w:val="FF0000"/>
+                <w:spacing w:val="0"/>
+                <w:sz w:val="21"/>
+                <w:szCs w:val="24"/>
+                <w:vertAlign w:val="baseline"/>
+                <w:lang w:val="en-US" w:eastAsia="zh-CN"/>
+              </w:rPr>
+            </w:pPr>
+            <w:r>
+              <w:rPr>
+                <w:rFonts w:hint="eastAsia" w:ascii="华文中宋" w:hAnsi="华文中宋" w:eastAsia="华文中宋" w:cs="华文中宋"/>
+                <w:b/>
+                <w:bCs/>
+                <w:color w:val="FF0000"/>
+                <w:spacing w:val="0"/>
+                <w:sz w:val="21"/>
+                <w:szCs w:val="24"/>
+                <w:vertAlign w:val="baseline"/>
+                <w:lang w:val="en-US" w:eastAsia="zh-CN"/>
+              </w:rPr>
+              <w:t>kill -9 &lt;pid&gt;</w:t>
+            </w:r>
+          </w:p>
+        </w:tc>
+        <w:tc>
+          <w:tcPr>
+            <w:tcW w:w="0" w:type="auto"/>
+            <w:gridSpan w:val="2"/>
+            <w:vAlign w:val="center"/>
+          </w:tcPr>
+          <w:p>
+            <w:pPr>
+              <w:spacing w:line="240" w:lineRule="auto"/>
+              <w:outlineLvl w:val="9"/>
+              <w:rPr>
+                <w:rFonts w:hint="default" w:ascii="华文中宋" w:hAnsi="华文中宋" w:eastAsia="华文中宋" w:cs="华文中宋"/>
+                <w:b/>
+                <w:bCs/>
+                <w:color w:val="EA82F1"/>
+                <w:sz w:val="21"/>
+                <w:szCs w:val="24"/>
+                <w:lang w:val="en-US" w:eastAsia="zh-CN"/>
+              </w:rPr>
+            </w:pPr>
+            <w:r>
+              <w:rPr>
+                <w:rFonts w:hint="eastAsia" w:ascii="华文中宋" w:hAnsi="华文中宋" w:eastAsia="华文中宋" w:cs="华文中宋"/>
+                <w:b/>
+                <w:bCs/>
+                <w:color w:val="EA82F1"/>
+                <w:sz w:val="21"/>
+                <w:szCs w:val="24"/>
+                <w:lang w:val="en-US" w:eastAsia="zh-CN"/>
+              </w:rPr>
+              <w:t>终止进程</w:t>
             </w:r>
           </w:p>
         </w:tc>
@@ -8820,12 +8983,6 @@
             <w:insideH w:val="single" w:color="auto" w:sz="4" w:space="0"/>
             <w:insideV w:val="single" w:color="auto" w:sz="4" w:space="0"/>
           </w:tblBorders>
-          <w:tblCellMar>
-            <w:top w:w="0" w:type="dxa"/>
-            <w:left w:w="108" w:type="dxa"/>
-            <w:bottom w:w="0" w:type="dxa"/>
-            <w:right w:w="108" w:type="dxa"/>
-          </w:tblCellMar>
         </w:tblPrEx>
         <w:tc>
           <w:tcPr>
@@ -14009,7 +14166,6 @@
               </w:rPr>
               <w:t xml:space="preserve">切换 </w:t>
             </w:r>
-            <w:bookmarkStart w:id="1" w:name="_GoBack"/>
             <w:r>
               <w:rPr>
                 <w:rFonts w:hint="eastAsia" w:ascii="华文中宋" w:hAnsi="华文中宋" w:eastAsia="华文中宋" w:cs="华文中宋"/>
@@ -14029,7 +14185,6 @@
               </w:rPr>
               <w:t>(-b 新建)</w:t>
             </w:r>
-            <w:bookmarkEnd w:id="1"/>
           </w:p>
         </w:tc>
       </w:tr>
@@ -19386,7 +19541,7 @@
               <w:spacing w:line="240" w:lineRule="auto"/>
               <w:jc w:val="both"/>
               <w:rPr>
-                <w:rFonts w:hint="eastAsia" w:ascii="华文中宋" w:hAnsi="华文中宋" w:eastAsia="华文中宋" w:cs="华文中宋"/>
+                <w:rFonts w:hint="default" w:ascii="华文中宋" w:hAnsi="华文中宋" w:eastAsia="华文中宋" w:cs="华文中宋"/>
                 <w:b/>
                 <w:bCs/>
                 <w:color w:val="FF0000"/>
@@ -19410,7 +19565,7 @@
                 <w:vertAlign w:val="baseline"/>
                 <w:lang w:val="en-US" w:eastAsia="zh-CN"/>
               </w:rPr>
-              <w:t>docker attach &lt;ctn&gt;</w:t>
+              <w:t>docker exec -it &lt;ctn&gt; bash</w:t>
             </w:r>
           </w:p>
         </w:tc>
@@ -19464,7 +19619,7 @@
                   </w14:solidFill>
                 </w14:textFill>
               </w:rPr>
-              <w:t>容器的当前终端</w:t>
+              <w:t>容器的终端</w:t>
             </w:r>
           </w:p>
         </w:tc>
@@ -21281,22 +21436,6 @@
         <w:bidi w:val="0"/>
         <w:spacing w:line="240" w:lineRule="auto"/>
         <w:jc w:val="left"/>
-        <w:rPr>
-          <w:rFonts w:hint="default" w:ascii="华文中宋" w:hAnsi="华文中宋" w:eastAsia="华文中宋" w:cs="华文中宋"/>
-          <w:b/>
-          <w:bCs/>
-          <w:color w:val="ED7D31" w:themeColor="accent2"/>
-          <w:spacing w:val="0"/>
-          <w:sz w:val="21"/>
-          <w:szCs w:val="24"/>
-          <w:vertAlign w:val="baseline"/>
-          <w:lang w:val="en-US" w:eastAsia="zh-CN"/>
-          <w14:textFill>
-            <w14:solidFill>
-              <w14:schemeClr w14:val="accent2"/>
-            </w14:solidFill>
-          </w14:textFill>
-        </w:rPr>
       </w:pPr>
       <w:r>
         <w:drawing>
@@ -21341,6 +21480,577 @@
           </wp:inline>
         </w:drawing>
       </w:r>
+    </w:p>
+    <w:p>
+      <w:pPr>
+        <w:bidi w:val="0"/>
+        <w:spacing w:line="240" w:lineRule="auto"/>
+        <w:jc w:val="left"/>
+      </w:pPr>
+    </w:p>
+    <w:p>
+      <w:pPr>
+        <w:bidi w:val="0"/>
+        <w:spacing w:line="240" w:lineRule="auto"/>
+        <w:jc w:val="left"/>
+      </w:pPr>
+    </w:p>
+    <w:p>
+      <w:pPr>
+        <w:bidi w:val="0"/>
+        <w:spacing w:line="240" w:lineRule="auto"/>
+        <w:jc w:val="left"/>
+        <w:outlineLvl w:val="0"/>
+        <w:rPr>
+          <w:rFonts w:hint="eastAsia" w:ascii="华文中宋" w:hAnsi="华文中宋" w:eastAsia="华文中宋" w:cs="华文中宋"/>
+          <w:b/>
+          <w:bCs/>
+          <w:color w:val="70AD47" w:themeColor="accent6"/>
+          <w:spacing w:val="0"/>
+          <w:sz w:val="21"/>
+          <w:szCs w:val="24"/>
+          <w:vertAlign w:val="baseline"/>
+          <w:lang w:val="en-US" w:eastAsia="zh-CN"/>
+          <w14:textFill>
+            <w14:solidFill>
+              <w14:schemeClr w14:val="accent6"/>
+            </w14:solidFill>
+          </w14:textFill>
+        </w:rPr>
+      </w:pPr>
+      <w:r>
+        <w:rPr>
+          <w:rFonts w:hint="eastAsia" w:ascii="华文中宋" w:hAnsi="华文中宋" w:eastAsia="华文中宋" w:cs="华文中宋"/>
+          <w:b/>
+          <w:bCs/>
+          <w:color w:val="70AD47" w:themeColor="accent6"/>
+          <w:spacing w:val="0"/>
+          <w:sz w:val="21"/>
+          <w:szCs w:val="24"/>
+          <w:vertAlign w:val="baseline"/>
+          <w:lang w:val="en-US" w:eastAsia="zh-CN"/>
+          <w14:textFill>
+            <w14:solidFill>
+              <w14:schemeClr w14:val="accent6"/>
+            </w14:solidFill>
+          </w14:textFill>
+        </w:rPr>
+        <w:t>mysql数据库：</w:t>
+      </w:r>
+    </w:p>
+    <w:p>
+      <w:pPr>
+        <w:bidi w:val="0"/>
+        <w:spacing w:line="240" w:lineRule="auto"/>
+        <w:jc w:val="both"/>
+        <w:rPr>
+          <w:rFonts w:hint="eastAsia" w:ascii="华文中宋" w:hAnsi="华文中宋" w:eastAsia="华文中宋" w:cs="华文中宋"/>
+          <w:b/>
+          <w:bCs/>
+          <w:color w:val="ED7D31" w:themeColor="accent2"/>
+          <w:spacing w:val="0"/>
+          <w:sz w:val="21"/>
+          <w:szCs w:val="24"/>
+          <w:vertAlign w:val="baseline"/>
+          <w:lang w:val="en-US" w:eastAsia="zh-CN"/>
+          <w14:textFill>
+            <w14:solidFill>
+              <w14:schemeClr w14:val="accent2"/>
+            </w14:solidFill>
+          </w14:textFill>
+        </w:rPr>
+      </w:pPr>
+      <w:r>
+        <w:rPr>
+          <w:rFonts w:hint="eastAsia" w:ascii="华文中宋" w:hAnsi="华文中宋" w:eastAsia="华文中宋" w:cs="华文中宋"/>
+          <w:b/>
+          <w:bCs/>
+          <w:color w:val="ED7D31" w:themeColor="accent2"/>
+          <w:spacing w:val="0"/>
+          <w:sz w:val="21"/>
+          <w:szCs w:val="24"/>
+          <w:vertAlign w:val="baseline"/>
+          <w:lang w:val="en-US" w:eastAsia="zh-CN"/>
+          <w14:textFill>
+            <w14:solidFill>
+              <w14:schemeClr w14:val="accent2"/>
+            </w14:solidFill>
+          </w14:textFill>
+        </w:rPr>
+        <w:t>容器创建：</w:t>
+      </w:r>
+    </w:p>
+    <w:p>
+      <w:pPr>
+        <w:bidi w:val="0"/>
+        <w:spacing w:line="240" w:lineRule="auto"/>
+        <w:jc w:val="both"/>
+        <w:rPr>
+          <w:rFonts w:hint="default" w:ascii="华文中宋" w:hAnsi="华文中宋" w:eastAsia="华文中宋" w:cs="华文中宋"/>
+          <w:b/>
+          <w:bCs/>
+          <w:color w:val="ED7D31" w:themeColor="accent2"/>
+          <w:spacing w:val="0"/>
+          <w:sz w:val="21"/>
+          <w:szCs w:val="24"/>
+          <w:vertAlign w:val="baseline"/>
+          <w:lang w:val="en-US" w:eastAsia="zh-CN"/>
+          <w14:textFill>
+            <w14:solidFill>
+              <w14:schemeClr w14:val="accent2"/>
+            </w14:solidFill>
+          </w14:textFill>
+        </w:rPr>
+      </w:pPr>
+      <w:r>
+        <w:rPr>
+          <w:rFonts w:hint="default" w:ascii="华文中宋" w:hAnsi="华文中宋" w:eastAsia="华文中宋" w:cs="华文中宋"/>
+          <w:b/>
+          <w:bCs/>
+          <w:color w:val="ED7D31" w:themeColor="accent2"/>
+          <w:spacing w:val="0"/>
+          <w:sz w:val="21"/>
+          <w:szCs w:val="24"/>
+          <w:vertAlign w:val="baseline"/>
+          <w:lang w:val="en-US" w:eastAsia="zh-CN"/>
+          <w14:textFill>
+            <w14:solidFill>
+              <w14:schemeClr w14:val="accent2"/>
+            </w14:solidFill>
+          </w14:textFill>
+        </w:rPr>
+        <w:t>docker run -p 3306:3306 -e MYSQL_ROOT_PASSWORD=20010323</w:t>
+      </w:r>
+      <w:r>
+        <w:rPr>
+          <w:rFonts w:hint="eastAsia" w:ascii="华文中宋" w:hAnsi="华文中宋" w:eastAsia="华文中宋" w:cs="华文中宋"/>
+          <w:b/>
+          <w:bCs/>
+          <w:color w:val="ED7D31" w:themeColor="accent2"/>
+          <w:spacing w:val="0"/>
+          <w:sz w:val="21"/>
+          <w:szCs w:val="24"/>
+          <w:vertAlign w:val="baseline"/>
+          <w:lang w:val="en-US" w:eastAsia="zh-CN"/>
+          <w14:textFill>
+            <w14:solidFill>
+              <w14:schemeClr w14:val="accent2"/>
+            </w14:solidFill>
+          </w14:textFill>
+        </w:rPr>
+        <w:t xml:space="preserve"> </w:t>
+      </w:r>
+      <w:r>
+        <w:rPr>
+          <w:rFonts w:hint="default" w:ascii="华文中宋" w:hAnsi="华文中宋" w:eastAsia="华文中宋" w:cs="华文中宋"/>
+          <w:b/>
+          <w:bCs/>
+          <w:color w:val="ED7D31" w:themeColor="accent2"/>
+          <w:spacing w:val="0"/>
+          <w:sz w:val="21"/>
+          <w:szCs w:val="24"/>
+          <w:vertAlign w:val="baseline"/>
+          <w:lang w:val="en-US" w:eastAsia="zh-CN"/>
+          <w14:textFill>
+            <w14:solidFill>
+              <w14:schemeClr w14:val="accent2"/>
+            </w14:solidFill>
+          </w14:textFill>
+        </w:rPr>
+        <w:t>--name tzjsql -v %dl%:/home -v %mysql%/log:/var/log/mysql -v %mysql%/data:/var/lib/mysql -v %mysql%/conf:/etc/mysql</w:t>
+      </w:r>
+      <w:r>
+        <w:rPr>
+          <w:rFonts w:hint="eastAsia" w:ascii="华文中宋" w:hAnsi="华文中宋" w:eastAsia="华文中宋" w:cs="华文中宋"/>
+          <w:b/>
+          <w:bCs/>
+          <w:color w:val="ED7D31" w:themeColor="accent2"/>
+          <w:spacing w:val="0"/>
+          <w:sz w:val="21"/>
+          <w:szCs w:val="24"/>
+          <w:vertAlign w:val="baseline"/>
+          <w:lang w:val="en-US" w:eastAsia="zh-CN"/>
+          <w14:textFill>
+            <w14:solidFill>
+              <w14:schemeClr w14:val="accent2"/>
+            </w14:solidFill>
+          </w14:textFill>
+        </w:rPr>
+        <w:t xml:space="preserve"> </w:t>
+      </w:r>
+      <w:r>
+        <w:rPr>
+          <w:rFonts w:hint="default" w:ascii="华文中宋" w:hAnsi="华文中宋" w:eastAsia="华文中宋" w:cs="华文中宋"/>
+          <w:b/>
+          <w:bCs/>
+          <w:color w:val="ED7D31" w:themeColor="accent2"/>
+          <w:spacing w:val="0"/>
+          <w:sz w:val="21"/>
+          <w:szCs w:val="24"/>
+          <w:vertAlign w:val="baseline"/>
+          <w:lang w:val="en-US" w:eastAsia="zh-CN"/>
+          <w14:textFill>
+            <w14:solidFill>
+              <w14:schemeClr w14:val="accent2"/>
+            </w14:solidFill>
+          </w14:textFill>
+        </w:rPr>
+        <w:t>--privileged=true -d mysql</w:t>
+      </w:r>
+    </w:p>
+    <w:p>
+      <w:pPr>
+        <w:bidi w:val="0"/>
+        <w:spacing w:line="240" w:lineRule="auto"/>
+        <w:jc w:val="both"/>
+        <w:rPr>
+          <w:rFonts w:hint="default" w:ascii="华文中宋" w:hAnsi="华文中宋" w:eastAsia="华文中宋" w:cs="华文中宋"/>
+          <w:b/>
+          <w:bCs/>
+          <w:color w:val="ED7D31" w:themeColor="accent2"/>
+          <w:spacing w:val="0"/>
+          <w:sz w:val="21"/>
+          <w:szCs w:val="24"/>
+          <w:vertAlign w:val="baseline"/>
+          <w:lang w:val="en-US" w:eastAsia="zh-CN"/>
+          <w14:textFill>
+            <w14:solidFill>
+              <w14:schemeClr w14:val="accent2"/>
+            </w14:solidFill>
+          </w14:textFill>
+        </w:rPr>
+      </w:pPr>
+    </w:p>
+    <w:p>
+      <w:pPr>
+        <w:bidi w:val="0"/>
+        <w:spacing w:line="240" w:lineRule="auto"/>
+        <w:jc w:val="both"/>
+        <w:rPr>
+          <w:rFonts w:hint="default" w:ascii="华文中宋" w:hAnsi="华文中宋" w:eastAsia="华文中宋" w:cs="华文中宋"/>
+          <w:b/>
+          <w:bCs/>
+          <w:color w:val="ED7D31" w:themeColor="accent2"/>
+          <w:spacing w:val="0"/>
+          <w:sz w:val="21"/>
+          <w:szCs w:val="24"/>
+          <w:vertAlign w:val="baseline"/>
+          <w:lang w:val="en-US" w:eastAsia="zh-CN"/>
+          <w14:textFill>
+            <w14:solidFill>
+              <w14:schemeClr w14:val="accent2"/>
+            </w14:solidFill>
+          </w14:textFill>
+        </w:rPr>
+      </w:pPr>
+      <w:r>
+        <w:rPr>
+          <w:rFonts w:hint="eastAsia" w:ascii="华文中宋" w:hAnsi="华文中宋" w:eastAsia="华文中宋" w:cs="华文中宋"/>
+          <w:b/>
+          <w:bCs/>
+          <w:color w:val="ED7D31" w:themeColor="accent2"/>
+          <w:spacing w:val="0"/>
+          <w:sz w:val="21"/>
+          <w:szCs w:val="24"/>
+          <w:vertAlign w:val="baseline"/>
+          <w:lang w:val="en-US" w:eastAsia="zh-CN"/>
+          <w14:textFill>
+            <w14:solidFill>
+              <w14:schemeClr w14:val="accent2"/>
+            </w14:solidFill>
+          </w14:textFill>
+        </w:rPr>
+        <w:t>windows服务启动：net start/stop mysql80</w:t>
+      </w:r>
+      <w:bookmarkStart w:id="1" w:name="_GoBack"/>
+      <w:bookmarkEnd w:id="1"/>
+    </w:p>
+    <w:p>
+      <w:pPr>
+        <w:bidi w:val="0"/>
+        <w:spacing w:line="240" w:lineRule="auto"/>
+        <w:jc w:val="both"/>
+        <w:rPr>
+          <w:rFonts w:hint="eastAsia" w:ascii="华文中宋" w:hAnsi="华文中宋" w:eastAsia="华文中宋" w:cs="华文中宋"/>
+          <w:b/>
+          <w:bCs/>
+          <w:color w:val="ED7D31" w:themeColor="accent2"/>
+          <w:spacing w:val="0"/>
+          <w:sz w:val="21"/>
+          <w:szCs w:val="24"/>
+          <w:vertAlign w:val="baseline"/>
+          <w:lang w:val="en-US" w:eastAsia="zh-CN"/>
+          <w14:textFill>
+            <w14:solidFill>
+              <w14:schemeClr w14:val="accent2"/>
+            </w14:solidFill>
+          </w14:textFill>
+        </w:rPr>
+      </w:pPr>
+    </w:p>
+    <w:p>
+      <w:pPr>
+        <w:bidi w:val="0"/>
+        <w:spacing w:line="240" w:lineRule="auto"/>
+        <w:jc w:val="both"/>
+        <w:rPr>
+          <w:rFonts w:hint="default" w:ascii="华文中宋" w:hAnsi="华文中宋" w:eastAsia="华文中宋" w:cs="华文中宋"/>
+          <w:b/>
+          <w:bCs/>
+          <w:color w:val="ED7D31" w:themeColor="accent2"/>
+          <w:spacing w:val="0"/>
+          <w:sz w:val="21"/>
+          <w:szCs w:val="24"/>
+          <w:vertAlign w:val="baseline"/>
+          <w:lang w:val="en-US" w:eastAsia="zh-CN"/>
+          <w14:textFill>
+            <w14:solidFill>
+              <w14:schemeClr w14:val="accent2"/>
+            </w14:solidFill>
+          </w14:textFill>
+        </w:rPr>
+      </w:pPr>
+      <w:r>
+        <w:rPr>
+          <w:rFonts w:hint="eastAsia" w:ascii="华文中宋" w:hAnsi="华文中宋" w:eastAsia="华文中宋" w:cs="华文中宋"/>
+          <w:b/>
+          <w:bCs/>
+          <w:color w:val="ED7D31" w:themeColor="accent2"/>
+          <w:spacing w:val="0"/>
+          <w:sz w:val="21"/>
+          <w:szCs w:val="24"/>
+          <w:vertAlign w:val="baseline"/>
+          <w:lang w:val="en-US" w:eastAsia="zh-CN"/>
+          <w14:textFill>
+            <w14:solidFill>
+              <w14:schemeClr w14:val="accent2"/>
+            </w14:solidFill>
+          </w14:textFill>
+        </w:rPr>
+        <w:t>p.s.：语句以 分号 结尾</w:t>
+      </w:r>
+    </w:p>
+    <w:tbl>
+      <w:tblPr>
+        <w:tblStyle w:val="3"/>
+        <w:tblW w:w="0" w:type="auto"/>
+        <w:tblInd w:w="0" w:type="dxa"/>
+        <w:tblBorders>
+          <w:top w:val="single" w:color="auto" w:sz="4" w:space="0"/>
+          <w:left w:val="single" w:color="auto" w:sz="4" w:space="0"/>
+          <w:bottom w:val="single" w:color="auto" w:sz="4" w:space="0"/>
+          <w:right w:val="single" w:color="auto" w:sz="4" w:space="0"/>
+          <w:insideH w:val="single" w:color="auto" w:sz="4" w:space="0"/>
+          <w:insideV w:val="single" w:color="auto" w:sz="4" w:space="0"/>
+        </w:tblBorders>
+        <w:tblLayout w:type="autofit"/>
+        <w:tblCellMar>
+          <w:top w:w="0" w:type="dxa"/>
+          <w:left w:w="108" w:type="dxa"/>
+          <w:bottom w:w="0" w:type="dxa"/>
+          <w:right w:w="108" w:type="dxa"/>
+        </w:tblCellMar>
+      </w:tblPr>
+      <w:tblGrid>
+        <w:gridCol w:w="2064"/>
+        <w:gridCol w:w="1057"/>
+      </w:tblGrid>
+      <w:tr>
+        <w:tblPrEx>
+          <w:tblBorders>
+            <w:top w:val="single" w:color="auto" w:sz="4" w:space="0"/>
+            <w:left w:val="single" w:color="auto" w:sz="4" w:space="0"/>
+            <w:bottom w:val="single" w:color="auto" w:sz="4" w:space="0"/>
+            <w:right w:val="single" w:color="auto" w:sz="4" w:space="0"/>
+            <w:insideH w:val="single" w:color="auto" w:sz="4" w:space="0"/>
+            <w:insideV w:val="single" w:color="auto" w:sz="4" w:space="0"/>
+          </w:tblBorders>
+          <w:tblCellMar>
+            <w:top w:w="0" w:type="dxa"/>
+            <w:left w:w="108" w:type="dxa"/>
+            <w:bottom w:w="0" w:type="dxa"/>
+            <w:right w:w="108" w:type="dxa"/>
+          </w:tblCellMar>
+        </w:tblPrEx>
+        <w:tc>
+          <w:tcPr>
+            <w:tcW w:w="0" w:type="auto"/>
+          </w:tcPr>
+          <w:p>
+            <w:pPr>
+              <w:bidi w:val="0"/>
+              <w:spacing w:line="240" w:lineRule="auto"/>
+              <w:jc w:val="both"/>
+              <w:rPr>
+                <w:rFonts w:hint="eastAsia" w:ascii="华文中宋" w:hAnsi="华文中宋" w:eastAsia="华文中宋" w:cs="华文中宋"/>
+                <w:b/>
+                <w:bCs/>
+                <w:color w:val="FF0000"/>
+                <w:spacing w:val="0"/>
+                <w:sz w:val="21"/>
+                <w:szCs w:val="24"/>
+                <w:vertAlign w:val="baseline"/>
+                <w:lang w:val="en-US" w:eastAsia="zh-CN"/>
+              </w:rPr>
+            </w:pPr>
+            <w:r>
+              <w:rPr>
+                <w:rFonts w:hint="eastAsia" w:ascii="华文中宋" w:hAnsi="华文中宋" w:eastAsia="华文中宋" w:cs="华文中宋"/>
+                <w:b/>
+                <w:bCs/>
+                <w:color w:val="FF0000"/>
+                <w:spacing w:val="0"/>
+                <w:sz w:val="21"/>
+                <w:szCs w:val="24"/>
+                <w:vertAlign w:val="baseline"/>
+                <w:lang w:val="en-US" w:eastAsia="zh-CN"/>
+              </w:rPr>
+              <w:t>mysql -u &lt;usr&gt; -p</w:t>
+            </w:r>
+          </w:p>
+        </w:tc>
+        <w:tc>
+          <w:tcPr>
+            <w:tcW w:w="0" w:type="auto"/>
+          </w:tcPr>
+          <w:p>
+            <w:pPr>
+              <w:bidi w:val="0"/>
+              <w:spacing w:line="240" w:lineRule="auto"/>
+              <w:jc w:val="both"/>
+              <w:rPr>
+                <w:rFonts w:hint="default" w:ascii="华文中宋" w:hAnsi="华文中宋" w:eastAsia="华文中宋" w:cs="华文中宋"/>
+                <w:b/>
+                <w:bCs/>
+                <w:color w:val="ED7D31" w:themeColor="accent2"/>
+                <w:spacing w:val="0"/>
+                <w:sz w:val="21"/>
+                <w:szCs w:val="24"/>
+                <w:vertAlign w:val="baseline"/>
+                <w:lang w:val="en-US" w:eastAsia="zh-CN"/>
+                <w14:textFill>
+                  <w14:solidFill>
+                    <w14:schemeClr w14:val="accent2"/>
+                  </w14:solidFill>
+                </w14:textFill>
+              </w:rPr>
+            </w:pPr>
+            <w:r>
+              <w:rPr>
+                <w:rFonts w:hint="eastAsia" w:ascii="华文中宋" w:hAnsi="华文中宋" w:eastAsia="华文中宋" w:cs="华文中宋"/>
+                <w:b/>
+                <w:bCs/>
+                <w:color w:val="ED7D31" w:themeColor="accent2"/>
+                <w:spacing w:val="0"/>
+                <w:sz w:val="21"/>
+                <w:szCs w:val="24"/>
+                <w:vertAlign w:val="baseline"/>
+                <w:lang w:val="en-US" w:eastAsia="zh-CN"/>
+                <w14:textFill>
+                  <w14:solidFill>
+                    <w14:schemeClr w14:val="accent2"/>
+                  </w14:solidFill>
+                </w14:textFill>
+              </w:rPr>
+              <w:t>登陆账号</w:t>
+            </w:r>
+          </w:p>
+        </w:tc>
+      </w:tr>
+      <w:tr>
+        <w:tblPrEx>
+          <w:tblBorders>
+            <w:top w:val="single" w:color="auto" w:sz="4" w:space="0"/>
+            <w:left w:val="single" w:color="auto" w:sz="4" w:space="0"/>
+            <w:bottom w:val="single" w:color="auto" w:sz="4" w:space="0"/>
+            <w:right w:val="single" w:color="auto" w:sz="4" w:space="0"/>
+            <w:insideH w:val="single" w:color="auto" w:sz="4" w:space="0"/>
+            <w:insideV w:val="single" w:color="auto" w:sz="4" w:space="0"/>
+          </w:tblBorders>
+          <w:tblCellMar>
+            <w:top w:w="0" w:type="dxa"/>
+            <w:left w:w="108" w:type="dxa"/>
+            <w:bottom w:w="0" w:type="dxa"/>
+            <w:right w:w="108" w:type="dxa"/>
+          </w:tblCellMar>
+        </w:tblPrEx>
+        <w:tc>
+          <w:tcPr>
+            <w:tcW w:w="0" w:type="auto"/>
+          </w:tcPr>
+          <w:p>
+            <w:pPr>
+              <w:bidi w:val="0"/>
+              <w:spacing w:line="240" w:lineRule="auto"/>
+              <w:jc w:val="both"/>
+              <w:rPr>
+                <w:rFonts w:hint="default" w:ascii="华文中宋" w:hAnsi="华文中宋" w:eastAsia="华文中宋" w:cs="华文中宋"/>
+                <w:b/>
+                <w:bCs/>
+                <w:color w:val="FF0000"/>
+                <w:spacing w:val="0"/>
+                <w:sz w:val="21"/>
+                <w:szCs w:val="24"/>
+                <w:vertAlign w:val="baseline"/>
+                <w:lang w:val="en-US" w:eastAsia="zh-CN"/>
+              </w:rPr>
+            </w:pPr>
+            <w:r>
+              <w:rPr>
+                <w:rFonts w:hint="eastAsia" w:ascii="华文中宋" w:hAnsi="华文中宋" w:eastAsia="华文中宋" w:cs="华文中宋"/>
+                <w:b/>
+                <w:bCs/>
+                <w:color w:val="FF0000"/>
+                <w:spacing w:val="0"/>
+                <w:sz w:val="21"/>
+                <w:szCs w:val="24"/>
+                <w:vertAlign w:val="baseline"/>
+                <w:lang w:val="en-US" w:eastAsia="zh-CN"/>
+              </w:rPr>
+              <w:t>show databases</w:t>
+            </w:r>
+          </w:p>
+        </w:tc>
+        <w:tc>
+          <w:tcPr>
+            <w:tcW w:w="0" w:type="auto"/>
+          </w:tcPr>
+          <w:p>
+            <w:pPr>
+              <w:bidi w:val="0"/>
+              <w:spacing w:line="240" w:lineRule="auto"/>
+              <w:jc w:val="both"/>
+              <w:rPr>
+                <w:rFonts w:hint="eastAsia" w:ascii="华文中宋" w:hAnsi="华文中宋" w:eastAsia="华文中宋" w:cs="华文中宋"/>
+                <w:b/>
+                <w:bCs/>
+                <w:color w:val="ED7D31" w:themeColor="accent2"/>
+                <w:spacing w:val="0"/>
+                <w:sz w:val="21"/>
+                <w:szCs w:val="24"/>
+                <w:vertAlign w:val="baseline"/>
+                <w:lang w:val="en-US" w:eastAsia="zh-CN"/>
+                <w14:textFill>
+                  <w14:solidFill>
+                    <w14:schemeClr w14:val="accent2"/>
+                  </w14:solidFill>
+                </w14:textFill>
+              </w:rPr>
+            </w:pPr>
+          </w:p>
+        </w:tc>
+      </w:tr>
+    </w:tbl>
+    <w:p>
+      <w:pPr>
+        <w:bidi w:val="0"/>
+        <w:spacing w:line="240" w:lineRule="auto"/>
+        <w:jc w:val="left"/>
+        <w:rPr>
+          <w:rFonts w:hint="default"/>
+          <w:lang w:val="en-US" w:eastAsia="zh-CN"/>
+        </w:rPr>
+      </w:pPr>
     </w:p>
     <w:sectPr>
       <w:pgSz w:w="11906" w:h="16838"/>

</xml_diff>